<commit_message>
new q paper format
</commit_message>
<xml_diff>
--- a/templates/qpapertemp.docx
+++ b/templates/qpapertemp.docx
@@ -13,26 +13,34 @@
         <w:rPr>
           <w:lang w:val="en-US"/>
         </w:rPr>
-        <w:t>Computer generated question Paper</w:t>
+        <w:t>This is a sample Question Paper.</w:t>
       </w:r>
     </w:p>
     <w:p>
       <w:pPr>
-        <w:jc w:val="center"/>
+        <w:jc w:val="left"/>
         <w:rPr>
           <w:lang w:val="en-US"/>
         </w:rPr>
       </w:pPr>
+      <w:proofErr w:type="gramStart"/>
       <w:r>
         <w:rPr>
           <w:lang w:val="en-US"/>
         </w:rPr>
-        <w:t xml:space="preserve">This is a sample and can be </w:t>
+        <w:t>Date:{</w:t>
+      </w:r>
+      <w:proofErr w:type="gramEnd"/>
+      <w:r>
+        <w:rPr>
+          <w:lang w:val="en-US"/>
+        </w:rPr>
+        <w:t>{date}}</w:t>
       </w:r>
     </w:p>
     <w:p>
       <w:pPr>
-        <w:jc w:val="center"/>
+        <w:jc w:val="left"/>
         <w:rPr>
           <w:lang w:val="en-US"/>
         </w:rPr>
@@ -41,21 +49,25 @@
         <w:rPr>
           <w:lang w:val="en-US"/>
         </w:rPr>
-        <w:t>Improved for specific institutes</w:t>
+        <w:t>Subject Code: {{code</w:t>
+      </w:r>
+      <w:proofErr w:type="gramStart"/>
+      <w:r>
+        <w:rPr>
+          <w:lang w:val="en-US"/>
+        </w:rPr>
+        <w:t xml:space="preserve">}}   </w:t>
+      </w:r>
+      <w:proofErr w:type="gramEnd"/>
+      <w:r>
+        <w:rPr>
+          <w:lang w:val="en-US"/>
+        </w:rPr>
+        <w:t xml:space="preserve">                                                                                                                    Total Marks : {{total}}</w:t>
       </w:r>
     </w:p>
     <w:p>
       <w:pPr>
-        <w:rPr>
-          <w:lang w:val="en-US"/>
-        </w:rPr>
-      </w:pPr>
-      <w:bookmarkStart w:id="0" w:name="_GoBack"/>
-      <w:bookmarkEnd w:id="0"/>
-    </w:p>
-    <w:p>
-      <w:pPr>
-        <w:jc w:val="center"/>
         <w:rPr>
           <w:lang w:val="en-US"/>
         </w:rPr>
@@ -74,6 +86,40 @@
         </w:rPr>
         <w:t>{{questions}}</w:t>
       </w:r>
+    </w:p>
+    <w:p>
+      <w:pPr>
+        <w:jc w:val="left"/>
+        <w:rPr>
+          <w:lang w:val="en-US"/>
+        </w:rPr>
+      </w:pPr>
+    </w:p>
+    <w:p>
+      <w:pPr>
+        <w:jc w:val="left"/>
+        <w:rPr>
+          <w:lang w:val="en-US"/>
+        </w:rPr>
+      </w:pPr>
+    </w:p>
+    <w:p>
+      <w:pPr>
+        <w:jc w:val="left"/>
+        <w:rPr>
+          <w:lang w:val="en-US"/>
+        </w:rPr>
+      </w:pPr>
+    </w:p>
+    <w:p>
+      <w:pPr>
+        <w:jc w:val="center"/>
+        <w:rPr>
+          <w:lang w:val="en-US"/>
+        </w:rPr>
+      </w:pPr>
+      <w:bookmarkStart w:id="0" w:name="_GoBack"/>
+      <w:bookmarkEnd w:id="0"/>
     </w:p>
     <w:sectPr>
       <w:pgSz w:w="11900" w:h="16840"/>

</xml_diff>

<commit_message>
Revert "question paper updates"
</commit_message>
<xml_diff>
--- a/templates/qpapertemp.docx
+++ b/templates/qpapertemp.docx
@@ -13,27 +13,7 @@
         <w:rPr>
           <w:lang w:val="en-US"/>
         </w:rPr>
-        <w:t>This is a sample Question Paper</w:t>
-      </w:r>
-      <w:r>
-        <w:rPr>
-          <w:lang w:val="en-US"/>
-        </w:rPr>
-        <w:t xml:space="preserve"> for</w:t>
-      </w:r>
-    </w:p>
-    <w:p>
-      <w:pPr>
-        <w:jc w:val="center"/>
-        <w:rPr>
-          <w:lang w:val="en-US"/>
-        </w:rPr>
-      </w:pPr>
-      <w:r>
-        <w:rPr>
-          <w:lang w:val="en-US"/>
-        </w:rPr>
-        <w:t>{{University}}</w:t>
+        <w:t>This is a sample Question Paper.</w:t>
       </w:r>
     </w:p>
     <w:p>
@@ -50,27 +30,12 @@
         </w:rPr>
         <w:t>Date:{</w:t>
       </w:r>
-      <w:bookmarkStart w:id="0" w:name="_GoBack"/>
-      <w:bookmarkEnd w:id="0"/>
       <w:proofErr w:type="gramEnd"/>
       <w:r>
         <w:rPr>
           <w:lang w:val="en-US"/>
         </w:rPr>
         <w:t>{date}}</w:t>
-      </w:r>
-      <w:r>
-        <w:rPr>
-          <w:lang w:val="en-US"/>
-        </w:rPr>
-        <w:tab/>
-      </w:r>
-      <w:r>
-        <w:rPr>
-          <w:lang w:val="en-US"/>
-        </w:rPr>
-        <w:tab/>
-        <w:t xml:space="preserve">                                                                         Subject: {{subject}}</w:t>
       </w:r>
     </w:p>
     <w:p>
@@ -98,35 +63,7 @@
         <w:rPr>
           <w:lang w:val="en-US"/>
         </w:rPr>
-        <w:t xml:space="preserve">                                                                              Total Marks : {{total}}</w:t>
-      </w:r>
-    </w:p>
-    <w:p>
-      <w:pPr>
-        <w:jc w:val="left"/>
-        <w:rPr>
-          <w:lang w:val="en-US"/>
-        </w:rPr>
-      </w:pPr>
-      <w:r>
-        <w:rPr>
-          <w:lang w:val="en-US"/>
-        </w:rPr>
-        <w:t xml:space="preserve">Time </w:t>
-      </w:r>
-      <w:proofErr w:type="gramStart"/>
-      <w:r>
-        <w:rPr>
-          <w:lang w:val="en-US"/>
-        </w:rPr>
-        <w:t>allotted :</w:t>
-      </w:r>
-      <w:proofErr w:type="gramEnd"/>
-      <w:r>
-        <w:rPr>
-          <w:lang w:val="en-US"/>
-        </w:rPr>
-        <w:t xml:space="preserve"> {{time}}</w:t>
+        <w:t xml:space="preserve">                                                                                                                    Total Marks : {{total}}</w:t>
       </w:r>
     </w:p>
     <w:p>
@@ -181,6 +118,8 @@
           <w:lang w:val="en-US"/>
         </w:rPr>
       </w:pPr>
+      <w:bookmarkStart w:id="0" w:name="_GoBack"/>
+      <w:bookmarkEnd w:id="0"/>
     </w:p>
     <w:sectPr>
       <w:pgSz w:w="11900" w:h="16840"/>

</xml_diff>

<commit_message>
after testing and debugging
</commit_message>
<xml_diff>
--- a/templates/qpapertemp.docx
+++ b/templates/qpapertemp.docx
@@ -13,13 +13,7 @@
         <w:rPr>
           <w:lang w:val="en-US"/>
         </w:rPr>
-        <w:t>This is a sample Question Paper</w:t>
-      </w:r>
-      <w:r>
-        <w:rPr>
-          <w:lang w:val="en-US"/>
-        </w:rPr>
-        <w:t xml:space="preserve"> for</w:t>
+        <w:t>This is a sample Question Paper for</w:t>
       </w:r>
     </w:p>
     <w:p>
@@ -33,25 +27,37 @@
         <w:rPr>
           <w:lang w:val="en-US"/>
         </w:rPr>
-        <w:t>{{University}}</w:t>
-      </w:r>
-    </w:p>
-    <w:p>
-      <w:pPr>
-        <w:jc w:val="left"/>
-        <w:rPr>
-          <w:lang w:val="en-US"/>
-        </w:rPr>
-      </w:pPr>
-      <w:proofErr w:type="gramStart"/>
-      <w:r>
-        <w:rPr>
-          <w:lang w:val="en-US"/>
-        </w:rPr>
-        <w:t>Date:{</w:t>
+        <w:t>{{</w:t>
+      </w:r>
+      <w:r>
+        <w:rPr>
+          <w:lang w:val="en-US"/>
+        </w:rPr>
+        <w:t>u</w:t>
       </w:r>
       <w:bookmarkStart w:id="0" w:name="_GoBack"/>
       <w:bookmarkEnd w:id="0"/>
+      <w:r>
+        <w:rPr>
+          <w:lang w:val="en-US"/>
+        </w:rPr>
+        <w:t>niversity}}</w:t>
+      </w:r>
+    </w:p>
+    <w:p>
+      <w:pPr>
+        <w:jc w:val="left"/>
+        <w:rPr>
+          <w:lang w:val="en-US"/>
+        </w:rPr>
+      </w:pPr>
+      <w:proofErr w:type="gramStart"/>
+      <w:r>
+        <w:rPr>
+          <w:lang w:val="en-US"/>
+        </w:rPr>
+        <w:t>Date:{</w:t>
+      </w:r>
       <w:proofErr w:type="gramEnd"/>
       <w:r>
         <w:rPr>
@@ -182,6 +188,7 @@
         </w:rPr>
       </w:pPr>
     </w:p>
+    <w:p/>
     <w:sectPr>
       <w:pgSz w:w="11900" w:h="16840"/>
       <w:pgMar w:top="1440" w:right="1440" w:bottom="1440" w:left="1440" w:header="708" w:footer="708" w:gutter="0"/>
@@ -197,16 +204,13 @@
   <w:docDefaults>
     <w:rPrDefault>
       <w:rPr>
-        <w:rFonts w:asciiTheme="minorHAnsi" w:eastAsiaTheme="minorEastAsia" w:hAnsiTheme="minorHAnsi" w:cstheme="minorBidi"/>
+        <w:rFonts w:asciiTheme="minorHAnsi" w:eastAsiaTheme="minorHAnsi" w:hAnsiTheme="minorHAnsi" w:cstheme="minorBidi"/>
+        <w:sz w:val="24"/>
+        <w:szCs w:val="24"/>
         <w:lang w:val="en-IN" w:eastAsia="en-US" w:bidi="ar-SA"/>
       </w:rPr>
     </w:rPrDefault>
-    <w:pPrDefault>
-      <w:pPr>
-        <w:spacing w:after="200" w:line="276" w:lineRule="auto"/>
-        <w:jc w:val="both"/>
-      </w:pPr>
-    </w:pPrDefault>
+    <w:pPrDefault/>
   </w:docDefaults>
   <w:latentStyles w:defLockedState="0" w:defUIPriority="99" w:defSemiHidden="0" w:defUnhideWhenUsed="0" w:defQFormat="0" w:count="375">
     <w:lsdException w:name="Normal" w:uiPriority="0" w:qFormat="1"/>
@@ -588,203 +592,15 @@
   <w:style w:type="paragraph" w:default="1" w:styleId="Normal">
     <w:name w:val="Normal"/>
     <w:qFormat/>
-    <w:rsid w:val="00785B0B"/>
-  </w:style>
-  <w:style w:type="paragraph" w:styleId="Heading1">
-    <w:name w:val="heading 1"/>
-    <w:basedOn w:val="Normal"/>
-    <w:next w:val="Normal"/>
-    <w:link w:val="Heading1Char"/>
-    <w:uiPriority w:val="9"/>
-    <w:qFormat/>
-    <w:rsid w:val="00785B0B"/>
+    <w:rsid w:val="00622C51"/>
     <w:pPr>
-      <w:spacing w:before="300" w:after="40"/>
-      <w:jc w:val="left"/>
-      <w:outlineLvl w:val="0"/>
+      <w:spacing w:after="200" w:line="276" w:lineRule="auto"/>
+      <w:jc w:val="both"/>
     </w:pPr>
     <w:rPr>
-      <w:smallCaps/>
-      <w:spacing w:val="5"/>
-      <w:sz w:val="32"/>
-      <w:szCs w:val="32"/>
-    </w:rPr>
-  </w:style>
-  <w:style w:type="paragraph" w:styleId="Heading2">
-    <w:name w:val="heading 2"/>
-    <w:basedOn w:val="Normal"/>
-    <w:next w:val="Normal"/>
-    <w:link w:val="Heading2Char"/>
-    <w:uiPriority w:val="9"/>
-    <w:semiHidden/>
-    <w:unhideWhenUsed/>
-    <w:qFormat/>
-    <w:rsid w:val="00785B0B"/>
-    <w:pPr>
-      <w:spacing w:before="240" w:after="80"/>
-      <w:jc w:val="left"/>
-      <w:outlineLvl w:val="1"/>
-    </w:pPr>
-    <w:rPr>
-      <w:smallCaps/>
-      <w:spacing w:val="5"/>
-      <w:sz w:val="28"/>
-      <w:szCs w:val="28"/>
-    </w:rPr>
-  </w:style>
-  <w:style w:type="paragraph" w:styleId="Heading3">
-    <w:name w:val="heading 3"/>
-    <w:basedOn w:val="Normal"/>
-    <w:next w:val="Normal"/>
-    <w:link w:val="Heading3Char"/>
-    <w:uiPriority w:val="9"/>
-    <w:semiHidden/>
-    <w:unhideWhenUsed/>
-    <w:qFormat/>
-    <w:rsid w:val="00785B0B"/>
-    <w:pPr>
-      <w:spacing w:after="0"/>
-      <w:jc w:val="left"/>
-      <w:outlineLvl w:val="2"/>
-    </w:pPr>
-    <w:rPr>
-      <w:smallCaps/>
-      <w:spacing w:val="5"/>
-      <w:sz w:val="24"/>
-      <w:szCs w:val="24"/>
-    </w:rPr>
-  </w:style>
-  <w:style w:type="paragraph" w:styleId="Heading4">
-    <w:name w:val="heading 4"/>
-    <w:basedOn w:val="Normal"/>
-    <w:next w:val="Normal"/>
-    <w:link w:val="Heading4Char"/>
-    <w:uiPriority w:val="9"/>
-    <w:semiHidden/>
-    <w:unhideWhenUsed/>
-    <w:qFormat/>
-    <w:rsid w:val="00785B0B"/>
-    <w:pPr>
-      <w:spacing w:before="240" w:after="0"/>
-      <w:jc w:val="left"/>
-      <w:outlineLvl w:val="3"/>
-    </w:pPr>
-    <w:rPr>
-      <w:smallCaps/>
-      <w:spacing w:val="10"/>
-      <w:sz w:val="22"/>
-      <w:szCs w:val="22"/>
-    </w:rPr>
-  </w:style>
-  <w:style w:type="paragraph" w:styleId="Heading5">
-    <w:name w:val="heading 5"/>
-    <w:basedOn w:val="Normal"/>
-    <w:next w:val="Normal"/>
-    <w:link w:val="Heading5Char"/>
-    <w:uiPriority w:val="9"/>
-    <w:semiHidden/>
-    <w:unhideWhenUsed/>
-    <w:qFormat/>
-    <w:rsid w:val="00785B0B"/>
-    <w:pPr>
-      <w:spacing w:before="200" w:after="0"/>
-      <w:jc w:val="left"/>
-      <w:outlineLvl w:val="4"/>
-    </w:pPr>
-    <w:rPr>
-      <w:smallCaps/>
-      <w:color w:val="C45911" w:themeColor="accent2" w:themeShade="BF"/>
-      <w:spacing w:val="10"/>
-      <w:sz w:val="22"/>
-      <w:szCs w:val="26"/>
-    </w:rPr>
-  </w:style>
-  <w:style w:type="paragraph" w:styleId="Heading6">
-    <w:name w:val="heading 6"/>
-    <w:basedOn w:val="Normal"/>
-    <w:next w:val="Normal"/>
-    <w:link w:val="Heading6Char"/>
-    <w:uiPriority w:val="9"/>
-    <w:semiHidden/>
-    <w:unhideWhenUsed/>
-    <w:qFormat/>
-    <w:rsid w:val="00785B0B"/>
-    <w:pPr>
-      <w:spacing w:after="0"/>
-      <w:jc w:val="left"/>
-      <w:outlineLvl w:val="5"/>
-    </w:pPr>
-    <w:rPr>
-      <w:smallCaps/>
-      <w:color w:val="ED7D31" w:themeColor="accent2"/>
-      <w:spacing w:val="5"/>
-      <w:sz w:val="22"/>
-    </w:rPr>
-  </w:style>
-  <w:style w:type="paragraph" w:styleId="Heading7">
-    <w:name w:val="heading 7"/>
-    <w:basedOn w:val="Normal"/>
-    <w:next w:val="Normal"/>
-    <w:link w:val="Heading7Char"/>
-    <w:uiPriority w:val="9"/>
-    <w:semiHidden/>
-    <w:unhideWhenUsed/>
-    <w:qFormat/>
-    <w:rsid w:val="00785B0B"/>
-    <w:pPr>
-      <w:spacing w:after="0"/>
-      <w:jc w:val="left"/>
-      <w:outlineLvl w:val="6"/>
-    </w:pPr>
-    <w:rPr>
-      <w:b/>
-      <w:smallCaps/>
-      <w:color w:val="ED7D31" w:themeColor="accent2"/>
-      <w:spacing w:val="10"/>
-    </w:rPr>
-  </w:style>
-  <w:style w:type="paragraph" w:styleId="Heading8">
-    <w:name w:val="heading 8"/>
-    <w:basedOn w:val="Normal"/>
-    <w:next w:val="Normal"/>
-    <w:link w:val="Heading8Char"/>
-    <w:uiPriority w:val="9"/>
-    <w:semiHidden/>
-    <w:unhideWhenUsed/>
-    <w:qFormat/>
-    <w:rsid w:val="00785B0B"/>
-    <w:pPr>
-      <w:spacing w:after="0"/>
-      <w:jc w:val="left"/>
-      <w:outlineLvl w:val="7"/>
-    </w:pPr>
-    <w:rPr>
-      <w:b/>
-      <w:i/>
-      <w:smallCaps/>
-      <w:color w:val="C45911" w:themeColor="accent2" w:themeShade="BF"/>
-    </w:rPr>
-  </w:style>
-  <w:style w:type="paragraph" w:styleId="Heading9">
-    <w:name w:val="heading 9"/>
-    <w:basedOn w:val="Normal"/>
-    <w:next w:val="Normal"/>
-    <w:link w:val="Heading9Char"/>
-    <w:uiPriority w:val="9"/>
-    <w:semiHidden/>
-    <w:unhideWhenUsed/>
-    <w:qFormat/>
-    <w:rsid w:val="00785B0B"/>
-    <w:pPr>
-      <w:spacing w:after="0"/>
-      <w:jc w:val="left"/>
-      <w:outlineLvl w:val="8"/>
-    </w:pPr>
-    <w:rPr>
-      <w:b/>
-      <w:i/>
-      <w:smallCaps/>
-      <w:color w:val="823B0B" w:themeColor="accent2" w:themeShade="7F"/>
+      <w:rFonts w:eastAsiaTheme="minorEastAsia"/>
+      <w:sz w:val="20"/>
+      <w:szCs w:val="20"/>
     </w:rPr>
   </w:style>
   <w:style w:type="character" w:default="1" w:styleId="DefaultParagraphFont">
@@ -813,391 +629,6 @@
     <w:uiPriority w:val="99"/>
     <w:semiHidden/>
     <w:unhideWhenUsed/>
-  </w:style>
-  <w:style w:type="character" w:customStyle="1" w:styleId="Heading1Char">
-    <w:name w:val="Heading 1 Char"/>
-    <w:basedOn w:val="DefaultParagraphFont"/>
-    <w:link w:val="Heading1"/>
-    <w:uiPriority w:val="9"/>
-    <w:rsid w:val="00785B0B"/>
-    <w:rPr>
-      <w:smallCaps/>
-      <w:spacing w:val="5"/>
-      <w:sz w:val="32"/>
-      <w:szCs w:val="32"/>
-    </w:rPr>
-  </w:style>
-  <w:style w:type="character" w:customStyle="1" w:styleId="Heading2Char">
-    <w:name w:val="Heading 2 Char"/>
-    <w:basedOn w:val="DefaultParagraphFont"/>
-    <w:link w:val="Heading2"/>
-    <w:uiPriority w:val="9"/>
-    <w:semiHidden/>
-    <w:rsid w:val="00785B0B"/>
-    <w:rPr>
-      <w:smallCaps/>
-      <w:spacing w:val="5"/>
-      <w:sz w:val="28"/>
-      <w:szCs w:val="28"/>
-    </w:rPr>
-  </w:style>
-  <w:style w:type="character" w:customStyle="1" w:styleId="Heading3Char">
-    <w:name w:val="Heading 3 Char"/>
-    <w:basedOn w:val="DefaultParagraphFont"/>
-    <w:link w:val="Heading3"/>
-    <w:uiPriority w:val="9"/>
-    <w:semiHidden/>
-    <w:rsid w:val="00785B0B"/>
-    <w:rPr>
-      <w:smallCaps/>
-      <w:spacing w:val="5"/>
-      <w:sz w:val="24"/>
-      <w:szCs w:val="24"/>
-    </w:rPr>
-  </w:style>
-  <w:style w:type="character" w:customStyle="1" w:styleId="Heading4Char">
-    <w:name w:val="Heading 4 Char"/>
-    <w:basedOn w:val="DefaultParagraphFont"/>
-    <w:link w:val="Heading4"/>
-    <w:uiPriority w:val="9"/>
-    <w:semiHidden/>
-    <w:rsid w:val="00785B0B"/>
-    <w:rPr>
-      <w:smallCaps/>
-      <w:spacing w:val="10"/>
-      <w:sz w:val="22"/>
-      <w:szCs w:val="22"/>
-    </w:rPr>
-  </w:style>
-  <w:style w:type="character" w:customStyle="1" w:styleId="Heading5Char">
-    <w:name w:val="Heading 5 Char"/>
-    <w:basedOn w:val="DefaultParagraphFont"/>
-    <w:link w:val="Heading5"/>
-    <w:uiPriority w:val="9"/>
-    <w:semiHidden/>
-    <w:rsid w:val="00785B0B"/>
-    <w:rPr>
-      <w:smallCaps/>
-      <w:color w:val="C45911" w:themeColor="accent2" w:themeShade="BF"/>
-      <w:spacing w:val="10"/>
-      <w:sz w:val="22"/>
-      <w:szCs w:val="26"/>
-    </w:rPr>
-  </w:style>
-  <w:style w:type="character" w:customStyle="1" w:styleId="Heading6Char">
-    <w:name w:val="Heading 6 Char"/>
-    <w:basedOn w:val="DefaultParagraphFont"/>
-    <w:link w:val="Heading6"/>
-    <w:uiPriority w:val="9"/>
-    <w:semiHidden/>
-    <w:rsid w:val="00785B0B"/>
-    <w:rPr>
-      <w:smallCaps/>
-      <w:color w:val="ED7D31" w:themeColor="accent2"/>
-      <w:spacing w:val="5"/>
-      <w:sz w:val="22"/>
-    </w:rPr>
-  </w:style>
-  <w:style w:type="character" w:customStyle="1" w:styleId="Heading7Char">
-    <w:name w:val="Heading 7 Char"/>
-    <w:basedOn w:val="DefaultParagraphFont"/>
-    <w:link w:val="Heading7"/>
-    <w:uiPriority w:val="9"/>
-    <w:semiHidden/>
-    <w:rsid w:val="00785B0B"/>
-    <w:rPr>
-      <w:b/>
-      <w:smallCaps/>
-      <w:color w:val="ED7D31" w:themeColor="accent2"/>
-      <w:spacing w:val="10"/>
-    </w:rPr>
-  </w:style>
-  <w:style w:type="character" w:customStyle="1" w:styleId="Heading8Char">
-    <w:name w:val="Heading 8 Char"/>
-    <w:basedOn w:val="DefaultParagraphFont"/>
-    <w:link w:val="Heading8"/>
-    <w:uiPriority w:val="9"/>
-    <w:semiHidden/>
-    <w:rsid w:val="00785B0B"/>
-    <w:rPr>
-      <w:b/>
-      <w:i/>
-      <w:smallCaps/>
-      <w:color w:val="C45911" w:themeColor="accent2" w:themeShade="BF"/>
-    </w:rPr>
-  </w:style>
-  <w:style w:type="character" w:customStyle="1" w:styleId="Heading9Char">
-    <w:name w:val="Heading 9 Char"/>
-    <w:basedOn w:val="DefaultParagraphFont"/>
-    <w:link w:val="Heading9"/>
-    <w:uiPriority w:val="9"/>
-    <w:semiHidden/>
-    <w:rsid w:val="00785B0B"/>
-    <w:rPr>
-      <w:b/>
-      <w:i/>
-      <w:smallCaps/>
-      <w:color w:val="823B0B" w:themeColor="accent2" w:themeShade="7F"/>
-    </w:rPr>
-  </w:style>
-  <w:style w:type="paragraph" w:styleId="Caption">
-    <w:name w:val="caption"/>
-    <w:basedOn w:val="Normal"/>
-    <w:next w:val="Normal"/>
-    <w:uiPriority w:val="35"/>
-    <w:semiHidden/>
-    <w:unhideWhenUsed/>
-    <w:qFormat/>
-    <w:rsid w:val="00785B0B"/>
-    <w:rPr>
-      <w:b/>
-      <w:bCs/>
-      <w:caps/>
-      <w:sz w:val="16"/>
-      <w:szCs w:val="18"/>
-    </w:rPr>
-  </w:style>
-  <w:style w:type="paragraph" w:styleId="Title">
-    <w:name w:val="Title"/>
-    <w:basedOn w:val="Normal"/>
-    <w:next w:val="Normal"/>
-    <w:link w:val="TitleChar"/>
-    <w:uiPriority w:val="10"/>
-    <w:qFormat/>
-    <w:rsid w:val="00785B0B"/>
-    <w:pPr>
-      <w:pBdr>
-        <w:top w:val="single" w:sz="12" w:space="1" w:color="ED7D31" w:themeColor="accent2"/>
-      </w:pBdr>
-      <w:spacing w:line="240" w:lineRule="auto"/>
-      <w:jc w:val="right"/>
-    </w:pPr>
-    <w:rPr>
-      <w:smallCaps/>
-      <w:sz w:val="48"/>
-      <w:szCs w:val="48"/>
-    </w:rPr>
-  </w:style>
-  <w:style w:type="character" w:customStyle="1" w:styleId="TitleChar">
-    <w:name w:val="Title Char"/>
-    <w:basedOn w:val="DefaultParagraphFont"/>
-    <w:link w:val="Title"/>
-    <w:uiPriority w:val="10"/>
-    <w:rsid w:val="00785B0B"/>
-    <w:rPr>
-      <w:smallCaps/>
-      <w:sz w:val="48"/>
-      <w:szCs w:val="48"/>
-    </w:rPr>
-  </w:style>
-  <w:style w:type="paragraph" w:styleId="Subtitle">
-    <w:name w:val="Subtitle"/>
-    <w:basedOn w:val="Normal"/>
-    <w:next w:val="Normal"/>
-    <w:link w:val="SubtitleChar"/>
-    <w:uiPriority w:val="11"/>
-    <w:qFormat/>
-    <w:rsid w:val="00785B0B"/>
-    <w:pPr>
-      <w:spacing w:after="720" w:line="240" w:lineRule="auto"/>
-      <w:jc w:val="right"/>
-    </w:pPr>
-    <w:rPr>
-      <w:rFonts w:asciiTheme="majorHAnsi" w:eastAsiaTheme="majorEastAsia" w:hAnsiTheme="majorHAnsi" w:cstheme="majorBidi"/>
-      <w:szCs w:val="22"/>
-    </w:rPr>
-  </w:style>
-  <w:style w:type="character" w:customStyle="1" w:styleId="SubtitleChar">
-    <w:name w:val="Subtitle Char"/>
-    <w:basedOn w:val="DefaultParagraphFont"/>
-    <w:link w:val="Subtitle"/>
-    <w:uiPriority w:val="11"/>
-    <w:rsid w:val="00785B0B"/>
-    <w:rPr>
-      <w:rFonts w:asciiTheme="majorHAnsi" w:eastAsiaTheme="majorEastAsia" w:hAnsiTheme="majorHAnsi" w:cstheme="majorBidi"/>
-      <w:szCs w:val="22"/>
-    </w:rPr>
-  </w:style>
-  <w:style w:type="character" w:styleId="Strong">
-    <w:name w:val="Strong"/>
-    <w:uiPriority w:val="22"/>
-    <w:qFormat/>
-    <w:rsid w:val="00785B0B"/>
-    <w:rPr>
-      <w:b/>
-      <w:color w:val="ED7D31" w:themeColor="accent2"/>
-    </w:rPr>
-  </w:style>
-  <w:style w:type="character" w:styleId="Emphasis">
-    <w:name w:val="Emphasis"/>
-    <w:uiPriority w:val="20"/>
-    <w:qFormat/>
-    <w:rsid w:val="00785B0B"/>
-    <w:rPr>
-      <w:b/>
-      <w:i/>
-      <w:spacing w:val="10"/>
-    </w:rPr>
-  </w:style>
-  <w:style w:type="paragraph" w:styleId="NoSpacing">
-    <w:name w:val="No Spacing"/>
-    <w:basedOn w:val="Normal"/>
-    <w:link w:val="NoSpacingChar"/>
-    <w:uiPriority w:val="1"/>
-    <w:qFormat/>
-    <w:rsid w:val="00785B0B"/>
-    <w:pPr>
-      <w:spacing w:after="0" w:line="240" w:lineRule="auto"/>
-    </w:pPr>
-  </w:style>
-  <w:style w:type="character" w:customStyle="1" w:styleId="NoSpacingChar">
-    <w:name w:val="No Spacing Char"/>
-    <w:basedOn w:val="DefaultParagraphFont"/>
-    <w:link w:val="NoSpacing"/>
-    <w:uiPriority w:val="1"/>
-    <w:rsid w:val="00785B0B"/>
-  </w:style>
-  <w:style w:type="paragraph" w:styleId="ListParagraph">
-    <w:name w:val="List Paragraph"/>
-    <w:basedOn w:val="Normal"/>
-    <w:uiPriority w:val="34"/>
-    <w:qFormat/>
-    <w:rsid w:val="00785B0B"/>
-    <w:pPr>
-      <w:ind w:left="720"/>
-      <w:contextualSpacing/>
-    </w:pPr>
-  </w:style>
-  <w:style w:type="paragraph" w:styleId="Quote">
-    <w:name w:val="Quote"/>
-    <w:basedOn w:val="Normal"/>
-    <w:next w:val="Normal"/>
-    <w:link w:val="QuoteChar"/>
-    <w:uiPriority w:val="29"/>
-    <w:qFormat/>
-    <w:rsid w:val="00785B0B"/>
-    <w:rPr>
-      <w:i/>
-    </w:rPr>
-  </w:style>
-  <w:style w:type="character" w:customStyle="1" w:styleId="QuoteChar">
-    <w:name w:val="Quote Char"/>
-    <w:basedOn w:val="DefaultParagraphFont"/>
-    <w:link w:val="Quote"/>
-    <w:uiPriority w:val="29"/>
-    <w:rsid w:val="00785B0B"/>
-    <w:rPr>
-      <w:i/>
-    </w:rPr>
-  </w:style>
-  <w:style w:type="paragraph" w:styleId="IntenseQuote">
-    <w:name w:val="Intense Quote"/>
-    <w:basedOn w:val="Normal"/>
-    <w:next w:val="Normal"/>
-    <w:link w:val="IntenseQuoteChar"/>
-    <w:uiPriority w:val="30"/>
-    <w:qFormat/>
-    <w:rsid w:val="00785B0B"/>
-    <w:pPr>
-      <w:pBdr>
-        <w:top w:val="single" w:sz="8" w:space="10" w:color="C45911" w:themeColor="accent2" w:themeShade="BF"/>
-        <w:left w:val="single" w:sz="8" w:space="10" w:color="C45911" w:themeColor="accent2" w:themeShade="BF"/>
-        <w:bottom w:val="single" w:sz="8" w:space="10" w:color="C45911" w:themeColor="accent2" w:themeShade="BF"/>
-        <w:right w:val="single" w:sz="8" w:space="10" w:color="C45911" w:themeColor="accent2" w:themeShade="BF"/>
-      </w:pBdr>
-      <w:shd w:val="clear" w:color="auto" w:fill="ED7D31" w:themeFill="accent2"/>
-      <w:spacing w:before="140" w:after="140"/>
-      <w:ind w:left="1440" w:right="1440"/>
-    </w:pPr>
-    <w:rPr>
-      <w:b/>
-      <w:i/>
-      <w:color w:val="FFFFFF" w:themeColor="background1"/>
-    </w:rPr>
-  </w:style>
-  <w:style w:type="character" w:customStyle="1" w:styleId="IntenseQuoteChar">
-    <w:name w:val="Intense Quote Char"/>
-    <w:basedOn w:val="DefaultParagraphFont"/>
-    <w:link w:val="IntenseQuote"/>
-    <w:uiPriority w:val="30"/>
-    <w:rsid w:val="00785B0B"/>
-    <w:rPr>
-      <w:b/>
-      <w:i/>
-      <w:color w:val="FFFFFF" w:themeColor="background1"/>
-      <w:shd w:val="clear" w:color="auto" w:fill="ED7D31" w:themeFill="accent2"/>
-    </w:rPr>
-  </w:style>
-  <w:style w:type="character" w:styleId="SubtleEmphasis">
-    <w:name w:val="Subtle Emphasis"/>
-    <w:uiPriority w:val="19"/>
-    <w:qFormat/>
-    <w:rsid w:val="00785B0B"/>
-    <w:rPr>
-      <w:i/>
-    </w:rPr>
-  </w:style>
-  <w:style w:type="character" w:styleId="IntenseEmphasis">
-    <w:name w:val="Intense Emphasis"/>
-    <w:uiPriority w:val="21"/>
-    <w:qFormat/>
-    <w:rsid w:val="00785B0B"/>
-    <w:rPr>
-      <w:b/>
-      <w:i/>
-      <w:color w:val="ED7D31" w:themeColor="accent2"/>
-      <w:spacing w:val="10"/>
-    </w:rPr>
-  </w:style>
-  <w:style w:type="character" w:styleId="SubtleReference">
-    <w:name w:val="Subtle Reference"/>
-    <w:uiPriority w:val="31"/>
-    <w:qFormat/>
-    <w:rsid w:val="00785B0B"/>
-    <w:rPr>
-      <w:b/>
-    </w:rPr>
-  </w:style>
-  <w:style w:type="character" w:styleId="IntenseReference">
-    <w:name w:val="Intense Reference"/>
-    <w:uiPriority w:val="32"/>
-    <w:qFormat/>
-    <w:rsid w:val="00785B0B"/>
-    <w:rPr>
-      <w:b/>
-      <w:bCs/>
-      <w:smallCaps/>
-      <w:spacing w:val="5"/>
-      <w:sz w:val="22"/>
-      <w:szCs w:val="22"/>
-      <w:u w:val="single"/>
-    </w:rPr>
-  </w:style>
-  <w:style w:type="character" w:styleId="BookTitle">
-    <w:name w:val="Book Title"/>
-    <w:uiPriority w:val="33"/>
-    <w:qFormat/>
-    <w:rsid w:val="00785B0B"/>
-    <w:rPr>
-      <w:rFonts w:asciiTheme="majorHAnsi" w:eastAsiaTheme="majorEastAsia" w:hAnsiTheme="majorHAnsi" w:cstheme="majorBidi"/>
-      <w:i/>
-      <w:iCs/>
-      <w:sz w:val="20"/>
-      <w:szCs w:val="20"/>
-    </w:rPr>
-  </w:style>
-  <w:style w:type="paragraph" w:styleId="TOCHeading">
-    <w:name w:val="TOC Heading"/>
-    <w:basedOn w:val="Heading1"/>
-    <w:next w:val="Normal"/>
-    <w:uiPriority w:val="39"/>
-    <w:semiHidden/>
-    <w:unhideWhenUsed/>
-    <w:qFormat/>
-    <w:rsid w:val="00785B0B"/>
-    <w:pPr>
-      <w:outlineLvl w:val="9"/>
-    </w:pPr>
   </w:style>
 </w:styles>
 </file>

</xml_diff>